<commit_message>
TS 2.4 to 2.6 Pada Paatam Tamil Final PDFs
</commit_message>
<xml_diff>
--- a/TS-Padam/TS-2.4/TS 2.4 Tamil Pada Paatam Corrections.docx
+++ b/TS-Padam/TS-2.4/TS 2.4 Tamil Pada Paatam Corrections.docx
@@ -21,17 +21,7 @@
           <w:szCs w:val="32"/>
           <w:u w:val="single"/>
         </w:rPr>
-        <w:t xml:space="preserve">TS Pada Paatam – TS 2.4 Tamil corrections – Observed till </w:t>
-      </w:r>
-      <w:r>
-        <w:rPr>
-          <w:b/>
-          <w:bCs/>
-          <w:sz w:val="32"/>
-          <w:szCs w:val="32"/>
-          <w:u w:val="single"/>
-        </w:rPr>
-        <w:t>30th June 2024</w:t>
+        <w:t>TS Pada Paatam – TS 2.4 Tamil corrections – Observed till 30th June 2024</w:t>
       </w:r>
     </w:p>
     <w:p>
@@ -703,6 +693,30 @@
           <w:u w:val="single"/>
         </w:rPr>
       </w:pPr>
+    </w:p>
+    <w:p>
+      <w:pPr>
+        <w:jc w:val="center"/>
+        <w:rPr>
+          <w:b/>
+          <w:bCs/>
+          <w:sz w:val="32"/>
+          <w:szCs w:val="32"/>
+          <w:u w:val="single"/>
+        </w:rPr>
+      </w:pPr>
+    </w:p>
+    <w:p>
+      <w:pPr>
+        <w:jc w:val="center"/>
+        <w:rPr>
+          <w:b/>
+          <w:bCs/>
+          <w:sz w:val="32"/>
+          <w:szCs w:val="32"/>
+          <w:u w:val="single"/>
+        </w:rPr>
+      </w:pPr>
       <w:r>
         <w:rPr>
           <w:b/>
@@ -711,6 +725,7 @@
           <w:szCs w:val="32"/>
           <w:u w:val="single"/>
         </w:rPr>
+        <w:lastRenderedPageBreak/>
         <w:t>TS Pada Paatam – TS 2.4 Tamil co</w:t>
       </w:r>
       <w:r>
@@ -815,7 +830,6 @@
                 <w:sz w:val="32"/>
                 <w:szCs w:val="32"/>
               </w:rPr>
-              <w:lastRenderedPageBreak/>
               <w:t>Section, Paragraph</w:t>
             </w:r>
           </w:p>
@@ -4240,6 +4254,15 @@
               </w:rPr>
             </w:pPr>
           </w:p>
+          <w:p>
+            <w:pPr>
+              <w:spacing w:before="0" w:line="240" w:lineRule="auto"/>
+              <w:rPr>
+                <w:sz w:val="32"/>
+                <w:szCs w:val="32"/>
+              </w:rPr>
+            </w:pPr>
+          </w:p>
         </w:tc>
       </w:tr>
       <w:tr>
@@ -4277,6 +4300,7 @@
                 <w:szCs w:val="28"/>
                 <w:lang w:bidi="ta-IN"/>
               </w:rPr>
+              <w:lastRenderedPageBreak/>
               <w:t>TS 2.4.7.1 (Padam)</w:t>
             </w:r>
           </w:p>
@@ -4325,7 +4349,6 @@
                 <w:szCs w:val="28"/>
                 <w:lang w:bidi="ta-IN"/>
               </w:rPr>
-              <w:lastRenderedPageBreak/>
               <w:t>Panchaati  No. 19</w:t>
             </w:r>
           </w:p>
@@ -4361,7 +4384,6 @@
                 <w:cs/>
                 <w:lang w:bidi="ta-IN"/>
               </w:rPr>
-              <w:lastRenderedPageBreak/>
               <w:t>அ</w:t>
             </w:r>
             <w:r>

</xml_diff>